<commit_message>
mongoose model for emails
</commit_message>
<xml_diff>
--- a/SkillUnga routes and db saving.docx
+++ b/SkillUnga routes and db saving.docx
@@ -37,6 +37,25 @@
     </w:p>
     <w:p>
       <w:pPr>
+        <w:rPr>
+          <w:sz w:val="26"/>
+        </w:rPr>
+      </w:pPr>
+      <w:r>
+        <w:rPr>
+          <w:sz w:val="26"/>
+        </w:rPr>
+        <w:t>/</w:t>
+      </w:r>
+      <w:r>
+        <w:rPr>
+          <w:sz w:val="26"/>
+        </w:rPr>
+        <w:t>alljobs</w:t>
+      </w:r>
+    </w:p>
+    <w:p>
+      <w:pPr>
         <w:pStyle w:val="ListParagraph"/>
         <w:numPr>
           <w:ilvl w:val="0"/>
@@ -55,6 +74,19 @@
     </w:p>
     <w:p>
       <w:pPr>
+        <w:rPr>
+          <w:sz w:val="26"/>
+        </w:rPr>
+      </w:pPr>
+      <w:r>
+        <w:rPr>
+          <w:sz w:val="26"/>
+        </w:rPr>
+        <w:t>/company/:companyName</w:t>
+      </w:r>
+    </w:p>
+    <w:p>
+      <w:pPr>
         <w:pStyle w:val="ListParagraph"/>
         <w:numPr>
           <w:ilvl w:val="0"/>
@@ -109,6 +141,45 @@
     </w:p>
     <w:p>
       <w:pPr>
+        <w:rPr>
+          <w:sz w:val="26"/>
+        </w:rPr>
+      </w:pPr>
+      <w:r>
+        <w:rPr>
+          <w:sz w:val="26"/>
+        </w:rPr>
+        <w:t>/type/fulltime</w:t>
+      </w:r>
+    </w:p>
+    <w:p>
+      <w:pPr>
+        <w:rPr>
+          <w:sz w:val="26"/>
+        </w:rPr>
+      </w:pPr>
+      <w:r>
+        <w:rPr>
+          <w:sz w:val="26"/>
+        </w:rPr>
+        <w:t>/type/intern</w:t>
+      </w:r>
+    </w:p>
+    <w:p>
+      <w:pPr>
+        <w:rPr>
+          <w:sz w:val="26"/>
+        </w:rPr>
+      </w:pPr>
+      <w:r>
+        <w:rPr>
+          <w:sz w:val="26"/>
+        </w:rPr>
+        <w:t>/type/:categoryName</w:t>
+      </w:r>
+    </w:p>
+    <w:p>
+      <w:pPr>
         <w:pStyle w:val="ListParagraph"/>
         <w:numPr>
           <w:ilvl w:val="0"/>
@@ -139,6 +210,25 @@
     </w:p>
     <w:p>
       <w:pPr>
+        <w:rPr>
+          <w:sz w:val="26"/>
+        </w:rPr>
+      </w:pPr>
+      <w:r>
+        <w:rPr>
+          <w:sz w:val="26"/>
+        </w:rPr>
+        <w:t>/time</w:t>
+      </w:r>
+      <w:r>
+        <w:rPr>
+          <w:sz w:val="26"/>
+        </w:rPr>
+        <w:t>/1week</w:t>
+      </w:r>
+    </w:p>
+    <w:p>
+      <w:pPr>
         <w:pStyle w:val="ListParagraph"/>
         <w:numPr>
           <w:ilvl w:val="0"/>
@@ -181,6 +271,19 @@
     </w:p>
     <w:p>
       <w:pPr>
+        <w:rPr>
+          <w:sz w:val="26"/>
+        </w:rPr>
+      </w:pPr>
+      <w:r>
+        <w:rPr>
+          <w:sz w:val="26"/>
+        </w:rPr>
+        <w:t>/new/email</w:t>
+      </w:r>
+    </w:p>
+    <w:p>
+      <w:pPr>
         <w:pStyle w:val="ListParagraph"/>
         <w:numPr>
           <w:ilvl w:val="0"/>
@@ -199,6 +302,25 @@
     </w:p>
     <w:p>
       <w:pPr>
+        <w:rPr>
+          <w:sz w:val="26"/>
+        </w:rPr>
+      </w:pPr>
+      <w:r>
+        <w:rPr>
+          <w:sz w:val="26"/>
+        </w:rPr>
+        <w:t>/all</w:t>
+      </w:r>
+      <w:r>
+        <w:rPr>
+          <w:sz w:val="26"/>
+        </w:rPr>
+        <w:t>emails</w:t>
+      </w:r>
+    </w:p>
+    <w:p>
+      <w:pPr>
         <w:pStyle w:val="ListParagraph"/>
         <w:numPr>
           <w:ilvl w:val="0"/>
@@ -213,6 +335,19 @@
           <w:sz w:val="26"/>
         </w:rPr>
         <w:t>A router to search through all of the database and delete those jobs which were scrapped 1 month or earlier.</w:t>
+      </w:r>
+    </w:p>
+    <w:p>
+      <w:pPr>
+        <w:rPr>
+          <w:sz w:val="26"/>
+        </w:rPr>
+      </w:pPr>
+      <w:r>
+        <w:rPr>
+          <w:sz w:val="26"/>
+        </w:rPr>
+        <w:t>/delete/1month</w:t>
       </w:r>
       <w:bookmarkStart w:id="0" w:name="_GoBack"/>
       <w:bookmarkEnd w:id="0"/>

</xml_diff>

<commit_message>
api routes created for emails and jobs save and retreive
</commit_message>
<xml_diff>
--- a/SkillUnga routes and db saving.docx
+++ b/SkillUnga routes and db saving.docx
@@ -279,7 +279,13 @@
         <w:rPr>
           <w:sz w:val="26"/>
         </w:rPr>
-        <w:t>/new/email</w:t>
+        <w:t>/email</w:t>
+      </w:r>
+      <w:r>
+        <w:rPr>
+          <w:sz w:val="26"/>
+        </w:rPr>
+        <w:t>/new</w:t>
       </w:r>
     </w:p>
     <w:p>
@@ -310,14 +316,16 @@
         <w:rPr>
           <w:sz w:val="26"/>
         </w:rPr>
-        <w:t>/all</w:t>
-      </w:r>
-      <w:r>
-        <w:rPr>
-          <w:sz w:val="26"/>
-        </w:rPr>
-        <w:t>emails</w:t>
-      </w:r>
+        <w:t>/</w:t>
+      </w:r>
+      <w:r>
+        <w:rPr>
+          <w:sz w:val="26"/>
+        </w:rPr>
+        <w:t>email/all</w:t>
+      </w:r>
+      <w:bookmarkStart w:id="0" w:name="_GoBack"/>
+      <w:bookmarkEnd w:id="0"/>
     </w:p>
     <w:p>
       <w:pPr>
@@ -349,8 +357,6 @@
         </w:rPr>
         <w:t>/delete/1month</w:t>
       </w:r>
-      <w:bookmarkStart w:id="0" w:name="_GoBack"/>
-      <w:bookmarkEnd w:id="0"/>
     </w:p>
     <w:p>
       <w:pPr>

</xml_diff>